<commit_message>
Final Exam typos fixed
</commit_message>
<xml_diff>
--- a/Final-Exam/Final2020.docx
+++ b/Final-Exam/Final2020.docx
@@ -5,6 +5,7 @@
     <w:sdt>
       <w:sdtPr>
         <w:rPr>
+          <w:rFonts w:ascii="Times New Roman" w:eastAsiaTheme="minorHAnsi" w:hAnsi="Times New Roman"/>
           <w:color w:val="4472C4" w:themeColor="accent1"/>
         </w:rPr>
         <w:id w:val="-540515934"/>
@@ -16,7 +17,6 @@
       <w:sdtEndPr>
         <w:rPr>
           <w:rStyle w:val="Emphasis"/>
-          <w:rFonts w:ascii="Times New Roman" w:eastAsiaTheme="minorHAnsi" w:hAnsi="Times New Roman"/>
           <w:i/>
           <w:iCs/>
           <w:color w:val="auto"/>
@@ -162,6 +162,7 @@
             <w:dataBinding w:prefixMappings="xmlns:ns0='http://purl.org/dc/elements/1.1/' xmlns:ns1='http://schemas.openxmlformats.org/package/2006/metadata/core-properties' " w:xpath="/ns1:coreProperties[1]/ns0:subject[1]" w:storeItemID="{6C3C8BC8-F283-45AE-878A-BAB7291924A1}"/>
             <w:text/>
           </w:sdtPr>
+          <w:sdtEndPr/>
           <w:sdtContent>
             <w:p>
               <w:pPr>
@@ -277,6 +278,7 @@
                                     <w:calendar w:val="gregorian"/>
                                   </w:date>
                                 </w:sdtPr>
+                                <w:sdtEndPr/>
                                 <w:sdtContent>
                                   <w:p>
                                     <w:pPr>
@@ -322,6 +324,7 @@
                                     <w:dataBinding w:prefixMappings="xmlns:ns0='http://schemas.openxmlformats.org/officeDocument/2006/extended-properties' " w:xpath="/ns0:Properties[1]/ns0:Company[1]" w:storeItemID="{6668398D-A668-4E3E-A5EB-62B293D839F1}"/>
                                     <w:text/>
                                   </w:sdtPr>
+                                  <w:sdtEndPr/>
                                   <w:sdtContent>
                                     <w:r>
                                       <w:rPr>
@@ -352,6 +355,7 @@
                                     <w:dataBinding w:prefixMappings="xmlns:ns0='http://schemas.microsoft.com/office/2006/coverPageProps' " w:xpath="/ns0:CoverPageProperties[1]/ns0:CompanyAddress[1]" w:storeItemID="{55AF091B-3C7A-41E3-B477-F2FDAA23CFDA}"/>
                                     <w:text/>
                                   </w:sdtPr>
+                                  <w:sdtEndPr/>
                                   <w:sdtContent>
                                     <w:r>
                                       <w:rPr>
@@ -410,6 +414,7 @@
                               <w:calendar w:val="gregorian"/>
                             </w:date>
                           </w:sdtPr>
+                          <w:sdtEndPr/>
                           <w:sdtContent>
                             <w:p>
                               <w:pPr>
@@ -455,6 +460,7 @@
                               <w:dataBinding w:prefixMappings="xmlns:ns0='http://schemas.openxmlformats.org/officeDocument/2006/extended-properties' " w:xpath="/ns0:Properties[1]/ns0:Company[1]" w:storeItemID="{6668398D-A668-4E3E-A5EB-62B293D839F1}"/>
                               <w:text/>
                             </w:sdtPr>
+                            <w:sdtEndPr/>
                             <w:sdtContent>
                               <w:r>
                                 <w:rPr>
@@ -485,6 +491,7 @@
                               <w:dataBinding w:prefixMappings="xmlns:ns0='http://schemas.microsoft.com/office/2006/coverPageProps' " w:xpath="/ns0:CoverPageProperties[1]/ns0:CompanyAddress[1]" w:storeItemID="{55AF091B-3C7A-41E3-B477-F2FDAA23CFDA}"/>
                               <w:text/>
                             </w:sdtPr>
+                            <w:sdtEndPr/>
                             <w:sdtContent>
                               <w:r>
                                 <w:rPr>
@@ -772,13 +779,7 @@
         <w:rPr>
           <w:sz w:val="20"/>
         </w:rPr>
-        <w:t>1  =</w:t>
-      </w:r>
-      <w:r>
-        <w:rPr>
-          <w:sz w:val="20"/>
-        </w:rPr>
-        <w:t xml:space="preserve"> Correct Expression </w:t>
+        <w:t xml:space="preserve">1  = Correct Expression </w:t>
       </w:r>
     </w:p>
     <w:p>
@@ -1702,6 +1703,7 @@
                 <w:rPr>
                   <w:rStyle w:val="Emphasis"/>
                   <w:rFonts w:ascii="Cambria Math" w:hAnsi="Cambria Math" w:cs="Times New Roman"/>
+                  <w:i w:val="0"/>
                   <w:iCs w:val="0"/>
                 </w:rPr>
               </m:ctrlPr>
@@ -1794,6 +1796,7 @@
                 <w:rPr>
                   <w:rStyle w:val="Emphasis"/>
                   <w:rFonts w:ascii="Cambria Math" w:hAnsi="Cambria Math" w:cs="Times New Roman"/>
+                  <w:i w:val="0"/>
                   <w:iCs w:val="0"/>
                 </w:rPr>
               </m:ctrlPr>
@@ -1860,6 +1863,7 @@
                     <w:rPr>
                       <w:rStyle w:val="Emphasis"/>
                       <w:rFonts w:ascii="Cambria Math" w:hAnsi="Cambria Math" w:cs="Times New Roman"/>
+                      <w:i w:val="0"/>
                       <w:iCs w:val="0"/>
                     </w:rPr>
                   </m:ctrlPr>
@@ -2096,28 +2100,70 @@
           <w:rStyle w:val="Emphasis"/>
           <w:i w:val="0"/>
         </w:rPr>
-        <w:t xml:space="preserve"> the intuition on </w:t>
+        <w:t xml:space="preserve"> the intuition</w:t>
       </w:r>
       <w:r>
         <w:rPr>
           <w:rStyle w:val="Emphasis"/>
           <w:i w:val="0"/>
         </w:rPr>
-        <w:t>how</w:t>
+        <w:t>s</w:t>
       </w:r>
       <w:r>
         <w:rPr>
           <w:rStyle w:val="Emphasis"/>
           <w:i w:val="0"/>
         </w:rPr>
-        <w:t xml:space="preserve"> these types of problems are gone shake out to after a project level time scale of excel bean counting. I want you to be able to confidently argue the few truths we can hold on to out in the engineering world.</w:t>
+        <w:t xml:space="preserve"> on </w:t>
       </w:r>
       <w:r>
         <w:rPr>
           <w:rStyle w:val="Emphasis"/>
           <w:i w:val="0"/>
         </w:rPr>
-        <w:t xml:space="preserve"> The math derivation problems in this exam are to help you see it all the same stuff, plus I imagine there are some math nerds out there </w:t>
+        <w:t>how</w:t>
+      </w:r>
+      <w:r>
+        <w:rPr>
+          <w:rStyle w:val="Emphasis"/>
+          <w:i w:val="0"/>
+        </w:rPr>
+        <w:t xml:space="preserve"> these types of problems are </w:t>
+      </w:r>
+      <w:r>
+        <w:rPr>
+          <w:rStyle w:val="Emphasis"/>
+          <w:i w:val="0"/>
+        </w:rPr>
+        <w:t>going to</w:t>
+      </w:r>
+      <w:r>
+        <w:rPr>
+          <w:rStyle w:val="Emphasis"/>
+          <w:i w:val="0"/>
+        </w:rPr>
+        <w:t xml:space="preserve"> shake out to after a project level time scale of excel bean counting. I want you to be able to confidently argue the few truths we can hold on to out in the engineering world.</w:t>
+      </w:r>
+      <w:r>
+        <w:rPr>
+          <w:rStyle w:val="Emphasis"/>
+          <w:i w:val="0"/>
+        </w:rPr>
+        <w:t xml:space="preserve"> The math derivation problems in this exam are to help you see i</w:t>
+      </w:r>
+      <w:r>
+        <w:rPr>
+          <w:rStyle w:val="Emphasis"/>
+          <w:i w:val="0"/>
+        </w:rPr>
+        <w:t>t is</w:t>
+      </w:r>
+      <w:r>
+        <w:rPr>
+          <w:rStyle w:val="Emphasis"/>
+          <w:i w:val="0"/>
+        </w:rPr>
+        <w:t xml:space="preserve"> all the same stuff, plus I imagine there are some math nerds out there </w:t>
       </w:r>
       <w:r>
         <w:rPr>
@@ -2268,7 +2314,21 @@
           <w:rStyle w:val="Emphasis"/>
           <w:i w:val="0"/>
         </w:rPr>
-        <w:t xml:space="preserve">If you want my opinion on grade you can read this NASA intern blog I was asked to write that goes over my thoughts on them. </w:t>
+        <w:t>If you want my opinion on grade</w:t>
+      </w:r>
+      <w:r>
+        <w:rPr>
+          <w:rStyle w:val="Emphasis"/>
+          <w:i w:val="0"/>
+        </w:rPr>
+        <w:t>s</w:t>
+      </w:r>
+      <w:r>
+        <w:rPr>
+          <w:rStyle w:val="Emphasis"/>
+          <w:i w:val="0"/>
+        </w:rPr>
+        <w:t xml:space="preserve"> you can read this NASA intern blog I was asked to write that goes over my thoughts on them. </w:t>
       </w:r>
     </w:p>
     <w:p>
@@ -2364,7 +2424,21 @@
           <w:rStyle w:val="Emphasis"/>
           <w:i w:val="0"/>
         </w:rPr>
-        <w:t xml:space="preserve"> That how long I’ve been here…</w:t>
+        <w:t xml:space="preserve"> That</w:t>
+      </w:r>
+      <w:r>
+        <w:rPr>
+          <w:rStyle w:val="Emphasis"/>
+          <w:i w:val="0"/>
+        </w:rPr>
+        <w:t xml:space="preserve">’s </w:t>
+      </w:r>
+      <w:r>
+        <w:rPr>
+          <w:rStyle w:val="Emphasis"/>
+          <w:i w:val="0"/>
+        </w:rPr>
+        <w:t>how long I’ve been here…</w:t>
       </w:r>
       <w:r>
         <w:rPr>
@@ -4454,7 +4528,13 @@
         <w:rPr>
           <w:rFonts w:eastAsiaTheme="minorEastAsia"/>
         </w:rPr>
-        <w:t xml:space="preserve">}, if not describe how could approximately </w:t>
+        <w:t>}, if not describ</w:t>
+      </w:r>
+      <w:r>
+        <w:rPr>
+          <w:rFonts w:eastAsiaTheme="minorEastAsia"/>
+        </w:rPr>
+        <w:t>e an approximation.</w:t>
       </w:r>
     </w:p>
     <w:p>
@@ -6125,7 +6205,19 @@
         <w:rPr>
           <w:rFonts w:eastAsiaTheme="minorEastAsia"/>
         </w:rPr>
-        <w:t>Describe a simple design?</w:t>
+        <w:t>Describe a simple design</w:t>
+      </w:r>
+      <w:r>
+        <w:rPr>
+          <w:rFonts w:eastAsiaTheme="minorEastAsia"/>
+        </w:rPr>
+        <w:t xml:space="preserve"> solution</w:t>
+      </w:r>
+      <w:r>
+        <w:rPr>
+          <w:rFonts w:eastAsiaTheme="minorEastAsia"/>
+        </w:rPr>
+        <w:t>?</w:t>
       </w:r>
     </w:p>
     <w:p>
@@ -6229,7 +6321,27 @@
         <w:rPr>
           <w:rFonts w:eastAsiaTheme="minorEastAsia"/>
         </w:rPr>
-        <w:t xml:space="preserve">For a multiple pipe in series with </w:t>
+        <w:t xml:space="preserve">For a </w:t>
+      </w:r>
+      <w:proofErr w:type="gramStart"/>
+      <w:r>
+        <w:rPr>
+          <w:rFonts w:eastAsiaTheme="minorEastAsia"/>
+        </w:rPr>
+        <w:t>multiple pipe</w:t>
+      </w:r>
+      <w:r>
+        <w:rPr>
+          <w:rFonts w:eastAsiaTheme="minorEastAsia"/>
+        </w:rPr>
+        <w:t>s</w:t>
+      </w:r>
+      <w:proofErr w:type="gramEnd"/>
+      <w:r>
+        <w:rPr>
+          <w:rFonts w:eastAsiaTheme="minorEastAsia"/>
+        </w:rPr>
+        <w:t xml:space="preserve"> in series with </w:t>
       </w:r>
       <w:r>
         <w:rPr>
@@ -7103,7 +7215,19 @@
         <w:rPr>
           <w:rFonts w:eastAsiaTheme="minorEastAsia"/>
         </w:rPr>
-        <w:t>, where exactly do the multiple proportionality constants come from?</w:t>
+        <w:t xml:space="preserve">, where </w:t>
+      </w:r>
+      <w:r>
+        <w:rPr>
+          <w:rFonts w:eastAsiaTheme="minorEastAsia"/>
+        </w:rPr>
+        <w:t>mathematically</w:t>
+      </w:r>
+      <w:r>
+        <w:rPr>
+          <w:rFonts w:eastAsiaTheme="minorEastAsia"/>
+        </w:rPr>
+        <w:t xml:space="preserve"> do the multiple proportionality constants come from?</w:t>
       </w:r>
     </w:p>
     <w:p>
@@ -8959,7 +9083,12 @@
       </w:pPr>
       <w:r>
         <w:lastRenderedPageBreak/>
-        <w:t>What type of nozzle is required if the exit flow of a design is 1600ft/s</w:t>
+        <w:t>What</w:t>
+      </w:r>
+      <w:bookmarkStart w:id="0" w:name="_GoBack"/>
+      <w:bookmarkEnd w:id="0"/>
+      <w:r>
+        <w:t xml:space="preserve"> type of nozzle is required if the exit flow of a design is 1600ft/s</w:t>
       </w:r>
     </w:p>
     <w:p>
@@ -9061,12 +9190,7 @@
         <w:spacing w:line="276" w:lineRule="auto"/>
       </w:pPr>
       <w:r>
-        <w:t>A nozzle is to be designed for a supersonic wind tunnel to test rocket foils. Th</w:t>
-      </w:r>
-      <w:bookmarkStart w:id="0" w:name="_GoBack"/>
-      <w:bookmarkEnd w:id="0"/>
-      <w:r>
-        <w:t xml:space="preserve">e test sections specification </w:t>
+        <w:t xml:space="preserve">A nozzle is to be designed for a supersonic wind tunnel to test rocket foils. The test sections specification </w:t>
       </w:r>
       <w:proofErr w:type="gramStart"/>
       <w:r>
@@ -9252,10 +9376,7 @@
         <w:t>Ma</w:t>
       </w:r>
       <w:r>
-        <w:t xml:space="preserve"> = </w:t>
-      </w:r>
-      <w:r>
-        <w:t>10 (</w:t>
+        <w:t xml:space="preserve"> = 10 (</w:t>
       </w:r>
       <w:proofErr w:type="spellStart"/>
       <w:r>
@@ -16347,6 +16468,7 @@
   </w:compat>
   <w:rsids>
     <w:rsidRoot w:val="006302FE"/>
+    <w:rsid w:val="002079C5"/>
     <w:rsid w:val="006302FE"/>
   </w:rsids>
   <m:mathPr>

</xml_diff>

<commit_message>
summer class edits begin
</commit_message>
<xml_diff>
--- a/Final-Exam/Final2020.docx
+++ b/Final-Exam/Final2020.docx
@@ -1739,9 +1739,6 @@
                 </m:sSubPr>
                 <m:e>
                   <m:r>
-                    <m:rPr>
-                      <m:sty m:val="p"/>
-                    </m:rPr>
                     <w:rPr>
                       <w:rStyle w:val="Emphasis"/>
                       <w:rFonts w:ascii="Cambria Math" w:hAnsi="Cambria Math" w:cs="Times New Roman"/>
@@ -1832,9 +1829,6 @@
                 </m:sSubPr>
                 <m:e>
                   <m:r>
-                    <m:rPr>
-                      <m:sty m:val="p"/>
-                    </m:rPr>
                     <w:rPr>
                       <w:rStyle w:val="Emphasis"/>
                       <w:rFonts w:ascii="Cambria Math" w:hAnsi="Cambria Math" w:cs="Times New Roman"/>
@@ -1971,6 +1965,16 @@
                   <w:rStyle w:val="Emphasis"/>
                   <w:rFonts w:ascii="Cambria Math" w:hAnsi="Cambria Math" w:cs="Times New Roman"/>
                 </w:rPr>
+                <m:t>2</m:t>
+              </m:r>
+              <m:r>
+                <m:rPr>
+                  <m:sty m:val="p"/>
+                </m:rPr>
+                <w:rPr>
+                  <w:rStyle w:val="Emphasis"/>
+                  <w:rFonts w:ascii="Cambria Math" w:hAnsi="Cambria Math" w:cs="Times New Roman"/>
+                </w:rPr>
                 <m:t>5</m:t>
               </m:r>
             </m:den>
@@ -2353,114 +2357,8 @@
           <w:iCs w:val="0"/>
         </w:rPr>
       </w:pPr>
-      <w:r>
-        <w:rPr>
-          <w:rStyle w:val="Emphasis"/>
-          <w:i w:val="0"/>
-        </w:rPr>
-        <w:t xml:space="preserve">I will probably get fired after this class, because I think I’ve broken several conduct codes with how I organized this class with slack, </w:t>
-      </w:r>
-      <w:proofErr w:type="spellStart"/>
-      <w:r>
-        <w:rPr>
-          <w:rStyle w:val="Emphasis"/>
-          <w:i w:val="0"/>
-        </w:rPr>
-        <w:t>github</w:t>
-      </w:r>
-      <w:proofErr w:type="spellEnd"/>
-      <w:r>
-        <w:rPr>
-          <w:rStyle w:val="Emphasis"/>
-          <w:i w:val="0"/>
-        </w:rPr>
-        <w:t xml:space="preserve">, almost no defined rubrics, </w:t>
-      </w:r>
-      <w:r>
-        <w:rPr>
-          <w:rStyle w:val="Emphasis"/>
-          <w:i w:val="0"/>
-        </w:rPr>
-        <w:t xml:space="preserve">“fight-club”, </w:t>
-      </w:r>
-      <w:r>
-        <w:rPr>
-          <w:rStyle w:val="Emphasis"/>
-          <w:i w:val="0"/>
-        </w:rPr>
-        <w:t xml:space="preserve">etc. That being said, I am </w:t>
-      </w:r>
-      <w:r>
-        <w:rPr>
-          <w:rStyle w:val="Emphasis"/>
-          <w:b/>
-          <w:i w:val="0"/>
-        </w:rPr>
-        <w:t xml:space="preserve">enormously </w:t>
-      </w:r>
-      <w:r>
-        <w:rPr>
-          <w:rStyle w:val="Emphasis"/>
-          <w:i w:val="0"/>
-        </w:rPr>
-        <w:t>proud of all your hard work and already I would put my lowest grade student</w:t>
-      </w:r>
-      <w:r>
-        <w:rPr>
-          <w:rStyle w:val="Emphasis"/>
-          <w:i w:val="0"/>
-        </w:rPr>
-        <w:t>s</w:t>
-      </w:r>
-      <w:r>
-        <w:rPr>
-          <w:rStyle w:val="Emphasis"/>
-          <w:i w:val="0"/>
-        </w:rPr>
-        <w:t xml:space="preserve"> against some of the top students that have come out of 322 for the past 8 years.</w:t>
-      </w:r>
-      <w:r>
-        <w:rPr>
-          <w:rStyle w:val="Emphasis"/>
-          <w:i w:val="0"/>
-        </w:rPr>
-        <w:t xml:space="preserve"> That</w:t>
-      </w:r>
-      <w:r>
-        <w:rPr>
-          <w:rStyle w:val="Emphasis"/>
-          <w:i w:val="0"/>
-        </w:rPr>
-        <w:t xml:space="preserve">’s </w:t>
-      </w:r>
-      <w:r>
-        <w:rPr>
-          <w:rStyle w:val="Emphasis"/>
-          <w:i w:val="0"/>
-        </w:rPr>
-        <w:t>how long I’ve been here…</w:t>
-      </w:r>
-      <w:r>
-        <w:rPr>
-          <w:rStyle w:val="Emphasis"/>
-          <w:i w:val="0"/>
-        </w:rPr>
-        <w:t xml:space="preserve"> You have all proven to be much more than simple calculators that sometimes </w:t>
-      </w:r>
-      <w:r>
-        <w:rPr>
-          <w:rStyle w:val="Emphasis"/>
-          <w:i w:val="0"/>
-        </w:rPr>
-        <w:t>classes produce</w:t>
-      </w:r>
-      <w:r>
-        <w:rPr>
-          <w:rStyle w:val="Emphasis"/>
-          <w:i w:val="0"/>
-        </w:rPr>
-        <w:t>.</w:t>
-      </w:r>
+      <w:bookmarkStart w:id="0" w:name="_GoBack"/>
+      <w:bookmarkEnd w:id="0"/>
       <w:r>
         <w:rPr>
           <w:rStyle w:val="Emphasis"/>
@@ -9083,12 +8981,7 @@
       </w:pPr>
       <w:r>
         <w:lastRenderedPageBreak/>
-        <w:t>What</w:t>
-      </w:r>
-      <w:bookmarkStart w:id="0" w:name="_GoBack"/>
-      <w:bookmarkEnd w:id="0"/>
-      <w:r>
-        <w:t xml:space="preserve"> type of nozzle is required if the exit flow of a design is 1600ft/s</w:t>
+        <w:t>What type of nozzle is required if the exit flow of a design is 1600ft/s</w:t>
       </w:r>
     </w:p>
     <w:p>
@@ -16470,6 +16363,7 @@
     <w:rsidRoot w:val="006302FE"/>
     <w:rsid w:val="002079C5"/>
     <w:rsid w:val="006302FE"/>
+    <w:rsid w:val="00EA6C2C"/>
   </w:rsids>
   <m:mathPr>
     <m:mathFont m:val="Cambria Math"/>

</xml_diff>